<commit_message>
Inclusion historias de usuario
Se incluyen las historias de usuario de toda la aplicación en la fase
de exploración y planificación de la entrega
</commit_message>
<xml_diff>
--- a/Documentacion/HistoriasDeUsuario.docx
+++ b/Documentacion/HistoriasDeUsuario.docx
@@ -1210,6 +1210,707 @@
         <w:t xml:space="preserve"> Crear cuenta empresa</w:t>
       </w:r>
     </w:p>
+    <w:tbl>
+      <w:tblPr>
+        <w:tblStyle w:val="Tablaconcuadrcula"/>
+        <w:tblpPr w:leftFromText="141" w:rightFromText="141" w:vertAnchor="text" w:horzAnchor="page" w:tblpX="1629" w:tblpY="5318"/>
+        <w:tblW w:w="0" w:type="auto"/>
+        <w:tblLook w:val="04A0" w:firstRow="1" w:lastRow="0" w:firstColumn="1" w:lastColumn="0" w:noHBand="0" w:noVBand="1"/>
+      </w:tblPr>
+      <w:tblGrid>
+        <w:gridCol w:w="2244"/>
+        <w:gridCol w:w="6734"/>
+      </w:tblGrid>
+      <w:tr>
+        <w:tc>
+          <w:tcPr>
+            <w:tcW w:w="2244" w:type="dxa"/>
+          </w:tcPr>
+          <w:p>
+            <w:pPr>
+              <w:spacing w:after="0" w:line="240" w:lineRule="auto"/>
+              <w:jc w:val="both"/>
+              <w:rPr>
+                <w:b/>
+                <w:sz w:val="24"/>
+                <w:szCs w:val="24"/>
+                <w:lang w:val="es-ES_tradnl"/>
+              </w:rPr>
+            </w:pPr>
+            <w:r>
+              <w:rPr>
+                <w:b/>
+                <w:sz w:val="24"/>
+                <w:szCs w:val="24"/>
+                <w:lang w:val="es-ES_tradnl"/>
+              </w:rPr>
+              <w:t xml:space="preserve">ID </w:t>
+            </w:r>
+          </w:p>
+        </w:tc>
+        <w:tc>
+          <w:tcPr>
+            <w:tcW w:w="6734" w:type="dxa"/>
+          </w:tcPr>
+          <w:p>
+            <w:pPr>
+              <w:spacing w:after="0" w:line="240" w:lineRule="auto"/>
+              <w:jc w:val="both"/>
+              <w:rPr>
+                <w:sz w:val="24"/>
+                <w:szCs w:val="24"/>
+                <w:lang w:val="es-ES_tradnl"/>
+              </w:rPr>
+            </w:pPr>
+            <w:r>
+              <w:rPr>
+                <w:sz w:val="24"/>
+                <w:szCs w:val="24"/>
+                <w:lang w:val="es-ES_tradnl"/>
+              </w:rPr>
+              <w:t>002</w:t>
+            </w:r>
+          </w:p>
+        </w:tc>
+      </w:tr>
+      <w:tr>
+        <w:tc>
+          <w:tcPr>
+            <w:tcW w:w="2244" w:type="dxa"/>
+          </w:tcPr>
+          <w:p>
+            <w:pPr>
+              <w:spacing w:after="0" w:line="240" w:lineRule="auto"/>
+              <w:jc w:val="both"/>
+              <w:rPr>
+                <w:b/>
+                <w:sz w:val="24"/>
+                <w:szCs w:val="24"/>
+                <w:lang w:val="es-ES_tradnl"/>
+              </w:rPr>
+            </w:pPr>
+            <w:r>
+              <w:rPr>
+                <w:b/>
+                <w:sz w:val="24"/>
+                <w:szCs w:val="24"/>
+                <w:lang w:val="es-ES_tradnl"/>
+              </w:rPr>
+              <w:t>Nombre de Historia</w:t>
+            </w:r>
+          </w:p>
+        </w:tc>
+        <w:tc>
+          <w:tcPr>
+            <w:tcW w:w="6734" w:type="dxa"/>
+          </w:tcPr>
+          <w:p>
+            <w:pPr>
+              <w:spacing w:after="0" w:line="240" w:lineRule="auto"/>
+              <w:jc w:val="both"/>
+              <w:rPr>
+                <w:sz w:val="24"/>
+                <w:szCs w:val="24"/>
+                <w:lang w:val="es-ES_tradnl"/>
+              </w:rPr>
+            </w:pPr>
+            <w:r>
+              <w:rPr>
+                <w:sz w:val="24"/>
+                <w:szCs w:val="24"/>
+                <w:lang w:val="es-ES_tradnl"/>
+              </w:rPr>
+              <w:t xml:space="preserve">Editar perfil de cuenta   </w:t>
+            </w:r>
+          </w:p>
+        </w:tc>
+      </w:tr>
+      <w:tr>
+        <w:tc>
+          <w:tcPr>
+            <w:tcW w:w="2244" w:type="dxa"/>
+          </w:tcPr>
+          <w:p>
+            <w:pPr>
+              <w:spacing w:after="0" w:line="240" w:lineRule="auto"/>
+              <w:jc w:val="both"/>
+              <w:rPr>
+                <w:b/>
+                <w:sz w:val="24"/>
+                <w:szCs w:val="24"/>
+                <w:lang w:val="es-ES_tradnl"/>
+              </w:rPr>
+            </w:pPr>
+            <w:r>
+              <w:rPr>
+                <w:b/>
+                <w:sz w:val="24"/>
+                <w:szCs w:val="24"/>
+                <w:lang w:val="es-ES_tradnl"/>
+              </w:rPr>
+              <w:t xml:space="preserve">Rol </w:t>
+            </w:r>
+          </w:p>
+        </w:tc>
+        <w:tc>
+          <w:tcPr>
+            <w:tcW w:w="6734" w:type="dxa"/>
+          </w:tcPr>
+          <w:p>
+            <w:pPr>
+              <w:spacing w:after="0" w:line="240" w:lineRule="auto"/>
+              <w:jc w:val="both"/>
+              <w:rPr>
+                <w:sz w:val="24"/>
+                <w:szCs w:val="24"/>
+                <w:lang w:val="es-ES_tradnl"/>
+              </w:rPr>
+            </w:pPr>
+            <w:r>
+              <w:rPr>
+                <w:sz w:val="24"/>
+                <w:szCs w:val="24"/>
+                <w:lang w:val="es-ES_tradnl"/>
+              </w:rPr>
+              <w:t xml:space="preserve">Empresa registrada </w:t>
+            </w:r>
+          </w:p>
+        </w:tc>
+      </w:tr>
+      <w:tr>
+        <w:tc>
+          <w:tcPr>
+            <w:tcW w:w="8978" w:type="dxa"/>
+            <w:gridSpan w:val="2"/>
+          </w:tcPr>
+          <w:p>
+            <w:pPr>
+              <w:spacing w:after="0" w:line="240" w:lineRule="auto"/>
+              <w:jc w:val="center"/>
+              <w:rPr>
+                <w:b/>
+                <w:sz w:val="24"/>
+                <w:szCs w:val="24"/>
+                <w:lang w:val="es-ES_tradnl"/>
+              </w:rPr>
+            </w:pPr>
+            <w:r>
+              <w:rPr>
+                <w:b/>
+                <w:sz w:val="24"/>
+                <w:szCs w:val="24"/>
+                <w:lang w:val="es-ES_tradnl"/>
+              </w:rPr>
+              <w:t>Descripción</w:t>
+            </w:r>
+          </w:p>
+        </w:tc>
+      </w:tr>
+      <w:tr>
+        <w:tc>
+          <w:tcPr>
+            <w:tcW w:w="8978" w:type="dxa"/>
+            <w:gridSpan w:val="2"/>
+          </w:tcPr>
+          <w:p>
+            <w:pPr>
+              <w:spacing w:after="0" w:line="240" w:lineRule="auto"/>
+              <w:jc w:val="both"/>
+              <w:rPr>
+                <w:sz w:val="24"/>
+                <w:szCs w:val="24"/>
+                <w:lang w:val="es-ES_tradnl"/>
+              </w:rPr>
+            </w:pPr>
+            <w:r>
+              <w:rPr>
+                <w:sz w:val="24"/>
+                <w:szCs w:val="24"/>
+                <w:lang w:val="es-ES_tradnl"/>
+              </w:rPr>
+              <w:t xml:space="preserve">Como empresa prestadora de servicios de deportes extremos, deseo hacer la edición de los datos asociados a mi </w:t>
+            </w:r>
+            <w:r>
+              <w:rPr>
+                <w:sz w:val="24"/>
+                <w:szCs w:val="24"/>
+                <w:lang w:val="es-ES_tradnl"/>
+              </w:rPr>
+              <w:t xml:space="preserve">cuenta de usuario, ya que estos pueden estar sujetos a cambios, los datos que requiero editar son los siguientes: </w:t>
+            </w:r>
+            <w:r>
+              <w:rPr>
+                <w:sz w:val="24"/>
+                <w:szCs w:val="24"/>
+                <w:lang w:val="es-ES_tradnl"/>
+              </w:rPr>
+              <w:t xml:space="preserve"> </w:t>
+            </w:r>
+          </w:p>
+          <w:p>
+            <w:pPr>
+              <w:spacing w:after="0" w:line="240" w:lineRule="auto"/>
+              <w:jc w:val="both"/>
+              <w:rPr>
+                <w:sz w:val="24"/>
+                <w:szCs w:val="24"/>
+                <w:lang w:val="es-ES_tradnl"/>
+              </w:rPr>
+            </w:pPr>
+          </w:p>
+          <w:p>
+            <w:pPr>
+              <w:pStyle w:val="Prrafodelista"/>
+              <w:numPr>
+                <w:ilvl w:val="0"/>
+                <w:numId w:val="3"/>
+              </w:numPr>
+              <w:spacing w:after="0" w:line="240" w:lineRule="auto"/>
+              <w:jc w:val="both"/>
+              <w:rPr>
+                <w:sz w:val="24"/>
+                <w:szCs w:val="24"/>
+                <w:lang w:val="es-ES_tradnl"/>
+              </w:rPr>
+            </w:pPr>
+            <w:r>
+              <w:rPr>
+                <w:sz w:val="24"/>
+                <w:szCs w:val="24"/>
+                <w:lang w:val="es-ES_tradnl"/>
+              </w:rPr>
+              <w:t xml:space="preserve">Nombre empresa </w:t>
+            </w:r>
+            <w:r>
+              <w:rPr>
+                <w:sz w:val="24"/>
+                <w:szCs w:val="24"/>
+                <w:lang w:val="es-ES_tradnl"/>
+              </w:rPr>
+              <w:t xml:space="preserve">/ Razón social </w:t>
+            </w:r>
+          </w:p>
+          <w:p>
+            <w:pPr>
+              <w:pStyle w:val="Prrafodelista"/>
+              <w:numPr>
+                <w:ilvl w:val="0"/>
+                <w:numId w:val="3"/>
+              </w:numPr>
+              <w:spacing w:after="0" w:line="240" w:lineRule="auto"/>
+              <w:jc w:val="both"/>
+              <w:rPr>
+                <w:sz w:val="24"/>
+                <w:szCs w:val="24"/>
+                <w:lang w:val="es-ES_tradnl"/>
+              </w:rPr>
+            </w:pPr>
+            <w:r>
+              <w:rPr>
+                <w:sz w:val="24"/>
+                <w:szCs w:val="24"/>
+                <w:lang w:val="es-ES_tradnl"/>
+              </w:rPr>
+              <w:t xml:space="preserve">NIT </w:t>
+            </w:r>
+          </w:p>
+          <w:p>
+            <w:pPr>
+              <w:pStyle w:val="Prrafodelista"/>
+              <w:numPr>
+                <w:ilvl w:val="0"/>
+                <w:numId w:val="3"/>
+              </w:numPr>
+              <w:spacing w:after="0" w:line="240" w:lineRule="auto"/>
+              <w:jc w:val="both"/>
+              <w:rPr>
+                <w:sz w:val="24"/>
+                <w:szCs w:val="24"/>
+                <w:lang w:val="es-ES_tradnl"/>
+              </w:rPr>
+            </w:pPr>
+            <w:r>
+              <w:rPr>
+                <w:sz w:val="24"/>
+                <w:szCs w:val="24"/>
+                <w:lang w:val="es-ES_tradnl"/>
+              </w:rPr>
+              <w:t xml:space="preserve">Correo electrónico </w:t>
+            </w:r>
+          </w:p>
+          <w:p>
+            <w:pPr>
+              <w:pStyle w:val="Prrafodelista"/>
+              <w:numPr>
+                <w:ilvl w:val="0"/>
+                <w:numId w:val="3"/>
+              </w:numPr>
+              <w:spacing w:after="0" w:line="240" w:lineRule="auto"/>
+              <w:jc w:val="both"/>
+              <w:rPr>
+                <w:sz w:val="24"/>
+                <w:szCs w:val="24"/>
+                <w:lang w:val="es-ES_tradnl"/>
+              </w:rPr>
+            </w:pPr>
+            <w:r>
+              <w:rPr>
+                <w:sz w:val="24"/>
+                <w:szCs w:val="24"/>
+                <w:lang w:val="es-ES_tradnl"/>
+              </w:rPr>
+              <w:t xml:space="preserve">Clave </w:t>
+            </w:r>
+          </w:p>
+          <w:p>
+            <w:pPr>
+              <w:pStyle w:val="Prrafodelista"/>
+              <w:numPr>
+                <w:ilvl w:val="0"/>
+                <w:numId w:val="3"/>
+              </w:numPr>
+              <w:spacing w:after="0" w:line="240" w:lineRule="auto"/>
+              <w:jc w:val="both"/>
+              <w:rPr>
+                <w:rFonts w:cstheme="majorBidi"/>
+                <w:bCs/>
+                <w:sz w:val="24"/>
+                <w:szCs w:val="24"/>
+                <w:lang w:val="es-ES_tradnl"/>
+              </w:rPr>
+            </w:pPr>
+            <w:r>
+              <w:rPr>
+                <w:sz w:val="24"/>
+                <w:szCs w:val="24"/>
+                <w:lang w:val="es-ES_tradnl"/>
+              </w:rPr>
+              <w:t xml:space="preserve">Confirmación de la clave </w:t>
+            </w:r>
+          </w:p>
+        </w:tc>
+      </w:tr>
+      <w:tr>
+        <w:tc>
+          <w:tcPr>
+            <w:tcW w:w="8978" w:type="dxa"/>
+            <w:gridSpan w:val="2"/>
+          </w:tcPr>
+          <w:p>
+            <w:pPr>
+              <w:spacing w:after="0" w:line="240" w:lineRule="auto"/>
+              <w:jc w:val="center"/>
+              <w:rPr>
+                <w:b/>
+                <w:sz w:val="24"/>
+                <w:szCs w:val="24"/>
+                <w:lang w:val="es-ES_tradnl"/>
+              </w:rPr>
+            </w:pPr>
+            <w:r>
+              <w:rPr>
+                <w:b/>
+                <w:sz w:val="24"/>
+                <w:szCs w:val="24"/>
+                <w:lang w:val="es-ES_tradnl"/>
+              </w:rPr>
+              <w:t>Validaciones</w:t>
+            </w:r>
+          </w:p>
+        </w:tc>
+      </w:tr>
+      <w:tr>
+        <w:tc>
+          <w:tcPr>
+            <w:tcW w:w="8978" w:type="dxa"/>
+            <w:gridSpan w:val="2"/>
+          </w:tcPr>
+          <w:p>
+            <w:pPr>
+              <w:spacing w:after="0" w:line="240" w:lineRule="auto"/>
+              <w:jc w:val="both"/>
+              <w:rPr>
+                <w:sz w:val="24"/>
+                <w:szCs w:val="24"/>
+                <w:lang w:val="es-ES_tradnl"/>
+              </w:rPr>
+            </w:pPr>
+            <w:r>
+              <w:rPr>
+                <w:sz w:val="24"/>
+                <w:szCs w:val="24"/>
+                <w:lang w:val="es-ES_tradnl"/>
+              </w:rPr>
+              <w:t xml:space="preserve">Para realizar el registro y creación de la cuenta, se realizan las siguientes validaciones: </w:t>
+            </w:r>
+          </w:p>
+          <w:p>
+            <w:pPr>
+              <w:pStyle w:val="Prrafodelista"/>
+              <w:numPr>
+                <w:ilvl w:val="0"/>
+                <w:numId w:val="2"/>
+              </w:numPr>
+              <w:spacing w:after="0" w:line="240" w:lineRule="auto"/>
+              <w:jc w:val="both"/>
+              <w:rPr>
+                <w:sz w:val="24"/>
+                <w:szCs w:val="24"/>
+                <w:lang w:val="es-ES_tradnl"/>
+              </w:rPr>
+            </w:pPr>
+            <w:r>
+              <w:rPr>
+                <w:sz w:val="24"/>
+                <w:szCs w:val="24"/>
+                <w:lang w:val="es-ES_tradnl"/>
+              </w:rPr>
+              <w:t xml:space="preserve">Los campos clave y confirmación de clave deben coincidir y debe tener mínimo seis caracteres </w:t>
+            </w:r>
+          </w:p>
+          <w:p>
+            <w:pPr>
+              <w:pStyle w:val="Prrafodelista"/>
+              <w:numPr>
+                <w:ilvl w:val="0"/>
+                <w:numId w:val="2"/>
+              </w:numPr>
+              <w:spacing w:after="0" w:line="240" w:lineRule="auto"/>
+              <w:jc w:val="both"/>
+              <w:rPr>
+                <w:sz w:val="24"/>
+                <w:szCs w:val="24"/>
+                <w:lang w:val="es-ES_tradnl"/>
+              </w:rPr>
+            </w:pPr>
+            <w:r>
+              <w:rPr>
+                <w:sz w:val="24"/>
+                <w:szCs w:val="24"/>
+                <w:lang w:val="es-ES_tradnl"/>
+              </w:rPr>
+              <w:t xml:space="preserve">El correo electrónico no debe existir en la base de datos y debe tener un formato valido </w:t>
+            </w:r>
+          </w:p>
+          <w:p>
+            <w:pPr>
+              <w:pStyle w:val="Prrafodelista"/>
+              <w:numPr>
+                <w:ilvl w:val="0"/>
+                <w:numId w:val="2"/>
+              </w:numPr>
+              <w:spacing w:after="0" w:line="240" w:lineRule="auto"/>
+              <w:jc w:val="both"/>
+              <w:rPr>
+                <w:sz w:val="24"/>
+                <w:szCs w:val="24"/>
+                <w:lang w:val="es-ES_tradnl"/>
+              </w:rPr>
+            </w:pPr>
+            <w:r>
+              <w:rPr>
+                <w:sz w:val="24"/>
+                <w:szCs w:val="24"/>
+                <w:lang w:val="es-ES_tradnl"/>
+              </w:rPr>
+              <w:t xml:space="preserve">El campo NIT es numérico y debe tener 10 dígitos </w:t>
+            </w:r>
+          </w:p>
+          <w:p>
+            <w:pPr>
+              <w:pStyle w:val="Prrafodelista"/>
+              <w:numPr>
+                <w:ilvl w:val="0"/>
+                <w:numId w:val="2"/>
+              </w:numPr>
+              <w:spacing w:after="0" w:line="240" w:lineRule="auto"/>
+              <w:jc w:val="both"/>
+              <w:rPr>
+                <w:sz w:val="24"/>
+                <w:szCs w:val="24"/>
+                <w:lang w:val="es-ES_tradnl"/>
+              </w:rPr>
+            </w:pPr>
+            <w:r>
+              <w:rPr>
+                <w:sz w:val="24"/>
+                <w:szCs w:val="24"/>
+                <w:lang w:val="es-ES_tradnl"/>
+              </w:rPr>
+              <w:t>El nombre del usuario no puede ser editado</w:t>
+            </w:r>
+          </w:p>
+          <w:p>
+            <w:pPr>
+              <w:spacing w:after="0" w:line="240" w:lineRule="auto"/>
+              <w:jc w:val="both"/>
+              <w:rPr>
+                <w:sz w:val="24"/>
+                <w:szCs w:val="24"/>
+                <w:lang w:val="es-ES_tradnl"/>
+              </w:rPr>
+            </w:pPr>
+          </w:p>
+        </w:tc>
+      </w:tr>
+      <w:tr>
+        <w:tc>
+          <w:tcPr>
+            <w:tcW w:w="8978" w:type="dxa"/>
+            <w:gridSpan w:val="2"/>
+          </w:tcPr>
+          <w:p>
+            <w:pPr>
+              <w:spacing w:after="0" w:line="240" w:lineRule="auto"/>
+              <w:jc w:val="center"/>
+              <w:rPr>
+                <w:b/>
+                <w:sz w:val="24"/>
+                <w:szCs w:val="24"/>
+                <w:lang w:val="es-ES_tradnl"/>
+              </w:rPr>
+            </w:pPr>
+            <w:r>
+              <w:rPr>
+                <w:b/>
+                <w:sz w:val="24"/>
+                <w:szCs w:val="24"/>
+                <w:lang w:val="es-ES_tradnl"/>
+              </w:rPr>
+              <w:t xml:space="preserve">Criterios de aceptación  </w:t>
+            </w:r>
+          </w:p>
+        </w:tc>
+      </w:tr>
+      <w:tr>
+        <w:tc>
+          <w:tcPr>
+            <w:tcW w:w="8978" w:type="dxa"/>
+            <w:gridSpan w:val="2"/>
+          </w:tcPr>
+          <w:p>
+            <w:pPr>
+              <w:pStyle w:val="Prrafodelista"/>
+              <w:numPr>
+                <w:ilvl w:val="0"/>
+                <w:numId w:val="1"/>
+              </w:numPr>
+              <w:spacing w:after="0" w:line="240" w:lineRule="auto"/>
+              <w:jc w:val="both"/>
+              <w:rPr>
+                <w:sz w:val="24"/>
+                <w:szCs w:val="24"/>
+                <w:lang w:val="es-ES_tradnl"/>
+              </w:rPr>
+            </w:pPr>
+            <w:r>
+              <w:rPr>
+                <w:sz w:val="24"/>
+                <w:szCs w:val="24"/>
+                <w:lang w:val="es-ES_tradnl"/>
+              </w:rPr>
+              <w:t xml:space="preserve">Si no se ingresan datos en el formulario de registro  se muestra un mensaje indicando cuales datos son obligatorios. </w:t>
+            </w:r>
+          </w:p>
+          <w:p>
+            <w:pPr>
+              <w:pStyle w:val="Prrafodelista"/>
+              <w:numPr>
+                <w:ilvl w:val="0"/>
+                <w:numId w:val="1"/>
+              </w:numPr>
+              <w:spacing w:after="0" w:line="240" w:lineRule="auto"/>
+              <w:jc w:val="both"/>
+              <w:rPr>
+                <w:sz w:val="24"/>
+                <w:szCs w:val="24"/>
+                <w:lang w:val="es-ES_tradnl"/>
+              </w:rPr>
+            </w:pPr>
+            <w:r>
+              <w:rPr>
+                <w:sz w:val="24"/>
+                <w:szCs w:val="24"/>
+                <w:lang w:val="es-ES_tradnl"/>
+              </w:rPr>
+              <w:t xml:space="preserve">Si se ingresa un correo electrónico en un formato no valido se debe mostrar un mensaje indicando que el formato es incorrecto. </w:t>
+            </w:r>
+          </w:p>
+          <w:p>
+            <w:pPr>
+              <w:pStyle w:val="Prrafodelista"/>
+              <w:numPr>
+                <w:ilvl w:val="0"/>
+                <w:numId w:val="1"/>
+              </w:numPr>
+              <w:spacing w:after="0" w:line="240" w:lineRule="auto"/>
+              <w:jc w:val="both"/>
+              <w:rPr>
+                <w:sz w:val="24"/>
+                <w:szCs w:val="24"/>
+                <w:lang w:val="es-ES_tradnl"/>
+              </w:rPr>
+            </w:pPr>
+            <w:r>
+              <w:rPr>
+                <w:sz w:val="24"/>
+                <w:szCs w:val="24"/>
+                <w:lang w:val="es-ES_tradnl"/>
+              </w:rPr>
+              <w:t xml:space="preserve">Si los campos clave y confirmación de clave no coinciden o no cumplen con la longitud de 6 caracteres se debe mostrar un mensaje. </w:t>
+            </w:r>
+          </w:p>
+          <w:p>
+            <w:pPr>
+              <w:pStyle w:val="Prrafodelista"/>
+              <w:numPr>
+                <w:ilvl w:val="0"/>
+                <w:numId w:val="1"/>
+              </w:numPr>
+              <w:spacing w:after="0" w:line="240" w:lineRule="auto"/>
+              <w:jc w:val="both"/>
+              <w:rPr>
+                <w:sz w:val="24"/>
+                <w:szCs w:val="24"/>
+                <w:lang w:val="es-ES_tradnl"/>
+              </w:rPr>
+            </w:pPr>
+            <w:r>
+              <w:rPr>
+                <w:sz w:val="24"/>
+                <w:szCs w:val="24"/>
+                <w:lang w:val="es-ES_tradnl"/>
+              </w:rPr>
+              <w:t xml:space="preserve">Si se ingresa un NIT de longitud menor a 10 se debe mostrar un mensaje que indique que no se cumple con esta validación. </w:t>
+            </w:r>
+          </w:p>
+          <w:p>
+            <w:pPr>
+              <w:pStyle w:val="Prrafodelista"/>
+              <w:numPr>
+                <w:ilvl w:val="0"/>
+                <w:numId w:val="1"/>
+              </w:numPr>
+              <w:spacing w:after="0" w:line="240" w:lineRule="auto"/>
+              <w:jc w:val="both"/>
+              <w:rPr>
+                <w:sz w:val="24"/>
+                <w:szCs w:val="24"/>
+                <w:lang w:val="es-ES_tradnl"/>
+              </w:rPr>
+            </w:pPr>
+            <w:r>
+              <w:rPr>
+                <w:sz w:val="24"/>
+                <w:szCs w:val="24"/>
+                <w:lang w:val="es-ES_tradnl"/>
+              </w:rPr>
+              <w:t xml:space="preserve">Se debe mostrar un mensaje que indique si la edición del perfil fue exitosa o no. </w:t>
+            </w:r>
+          </w:p>
+        </w:tc>
+      </w:tr>
+    </w:tbl>
     <w:p>
       <w:pPr>
         <w:jc w:val="both"/>
@@ -1281,774 +1982,34 @@
       <w:r>
         <w:t xml:space="preserve">Tabla </w:t>
       </w:r>
-      <w:fldSimple w:instr=" SEQ Tabla \* ARABIC ">
-        <w:r>
-          <w:rPr>
-            <w:noProof/>
-          </w:rPr>
-          <w:t>2</w:t>
-        </w:r>
-      </w:fldSimple>
+      <w:r>
+        <w:fldChar w:fldCharType="begin"/>
+      </w:r>
+      <w:r>
+        <w:instrText xml:space="preserve"> SEQ</w:instrText>
+      </w:r>
+      <w:r>
+        <w:instrText xml:space="preserve"> Tabla \* ARABIC </w:instrText>
+      </w:r>
+      <w:r>
+        <w:fldChar w:fldCharType="separate"/>
+      </w:r>
+      <w:r>
+        <w:rPr>
+          <w:noProof/>
+        </w:rPr>
+        <w:t>2</w:t>
+      </w:r>
+      <w:r>
+        <w:rPr>
+          <w:noProof/>
+        </w:rPr>
+        <w:fldChar w:fldCharType="end"/>
+      </w:r>
       <w:r>
         <w:t>. Editar perfil de cuenta</w:t>
       </w:r>
     </w:p>
-    <w:tbl>
-      <w:tblPr>
-        <w:tblStyle w:val="Tablaconcuadrcula"/>
-        <w:tblW w:w="0" w:type="auto"/>
-        <w:tblLook w:val="04A0" w:firstRow="1" w:lastRow="0" w:firstColumn="1" w:lastColumn="0" w:noHBand="0" w:noVBand="1"/>
-      </w:tblPr>
-      <w:tblGrid>
-        <w:gridCol w:w="2244"/>
-        <w:gridCol w:w="6734"/>
-      </w:tblGrid>
-      <w:tr>
-        <w:tc>
-          <w:tcPr>
-            <w:tcW w:w="2244" w:type="dxa"/>
-          </w:tcPr>
-          <w:p>
-            <w:pPr>
-              <w:spacing w:after="0" w:line="240" w:lineRule="auto"/>
-              <w:jc w:val="both"/>
-              <w:rPr>
-                <w:b/>
-                <w:sz w:val="24"/>
-                <w:szCs w:val="24"/>
-                <w:lang w:val="es-ES_tradnl"/>
-              </w:rPr>
-            </w:pPr>
-            <w:r>
-              <w:rPr>
-                <w:b/>
-                <w:sz w:val="24"/>
-                <w:szCs w:val="24"/>
-                <w:lang w:val="es-ES_tradnl"/>
-              </w:rPr>
-              <w:t xml:space="preserve">ID </w:t>
-            </w:r>
-          </w:p>
-        </w:tc>
-        <w:tc>
-          <w:tcPr>
-            <w:tcW w:w="6734" w:type="dxa"/>
-          </w:tcPr>
-          <w:p>
-            <w:pPr>
-              <w:spacing w:after="0" w:line="240" w:lineRule="auto"/>
-              <w:jc w:val="both"/>
-              <w:rPr>
-                <w:sz w:val="24"/>
-                <w:szCs w:val="24"/>
-                <w:lang w:val="es-ES_tradnl"/>
-              </w:rPr>
-            </w:pPr>
-            <w:r>
-              <w:rPr>
-                <w:sz w:val="24"/>
-                <w:szCs w:val="24"/>
-                <w:lang w:val="es-ES_tradnl"/>
-              </w:rPr>
-              <w:t>002</w:t>
-            </w:r>
-          </w:p>
-        </w:tc>
-      </w:tr>
-      <w:tr>
-        <w:tc>
-          <w:tcPr>
-            <w:tcW w:w="2244" w:type="dxa"/>
-          </w:tcPr>
-          <w:p>
-            <w:pPr>
-              <w:spacing w:after="0" w:line="240" w:lineRule="auto"/>
-              <w:jc w:val="both"/>
-              <w:rPr>
-                <w:b/>
-                <w:sz w:val="24"/>
-                <w:szCs w:val="24"/>
-                <w:lang w:val="es-ES_tradnl"/>
-              </w:rPr>
-            </w:pPr>
-            <w:r>
-              <w:rPr>
-                <w:b/>
-                <w:sz w:val="24"/>
-                <w:szCs w:val="24"/>
-                <w:lang w:val="es-ES_tradnl"/>
-              </w:rPr>
-              <w:t>Nombre de Historia</w:t>
-            </w:r>
-          </w:p>
-        </w:tc>
-        <w:tc>
-          <w:tcPr>
-            <w:tcW w:w="6734" w:type="dxa"/>
-          </w:tcPr>
-          <w:p>
-            <w:pPr>
-              <w:spacing w:after="0" w:line="240" w:lineRule="auto"/>
-              <w:jc w:val="both"/>
-              <w:rPr>
-                <w:sz w:val="24"/>
-                <w:szCs w:val="24"/>
-                <w:lang w:val="es-ES_tradnl"/>
-              </w:rPr>
-            </w:pPr>
-            <w:r>
-              <w:rPr>
-                <w:sz w:val="24"/>
-                <w:szCs w:val="24"/>
-                <w:lang w:val="es-ES_tradnl"/>
-              </w:rPr>
-              <w:t xml:space="preserve">Editar perfil de cuenta   </w:t>
-            </w:r>
-          </w:p>
-        </w:tc>
-      </w:tr>
-      <w:tr>
-        <w:tc>
-          <w:tcPr>
-            <w:tcW w:w="2244" w:type="dxa"/>
-          </w:tcPr>
-          <w:p>
-            <w:pPr>
-              <w:spacing w:after="0" w:line="240" w:lineRule="auto"/>
-              <w:jc w:val="both"/>
-              <w:rPr>
-                <w:b/>
-                <w:sz w:val="24"/>
-                <w:szCs w:val="24"/>
-                <w:lang w:val="es-ES_tradnl"/>
-              </w:rPr>
-            </w:pPr>
-            <w:r>
-              <w:rPr>
-                <w:b/>
-                <w:sz w:val="24"/>
-                <w:szCs w:val="24"/>
-                <w:lang w:val="es-ES_tradnl"/>
-              </w:rPr>
-              <w:t xml:space="preserve">Rol </w:t>
-            </w:r>
-          </w:p>
-        </w:tc>
-        <w:tc>
-          <w:tcPr>
-            <w:tcW w:w="6734" w:type="dxa"/>
-          </w:tcPr>
-          <w:p>
-            <w:pPr>
-              <w:spacing w:after="0" w:line="240" w:lineRule="auto"/>
-              <w:jc w:val="both"/>
-              <w:rPr>
-                <w:sz w:val="24"/>
-                <w:szCs w:val="24"/>
-                <w:lang w:val="es-ES_tradnl"/>
-              </w:rPr>
-            </w:pPr>
-            <w:r>
-              <w:rPr>
-                <w:sz w:val="24"/>
-                <w:szCs w:val="24"/>
-                <w:lang w:val="es-ES_tradnl"/>
-              </w:rPr>
-              <w:t xml:space="preserve">Empresa registrada </w:t>
-            </w:r>
-          </w:p>
-        </w:tc>
-      </w:tr>
-      <w:tr>
-        <w:tc>
-          <w:tcPr>
-            <w:tcW w:w="8978" w:type="dxa"/>
-            <w:gridSpan w:val="2"/>
-          </w:tcPr>
-          <w:p>
-            <w:pPr>
-              <w:spacing w:after="0" w:line="240" w:lineRule="auto"/>
-              <w:jc w:val="center"/>
-              <w:rPr>
-                <w:b/>
-                <w:sz w:val="24"/>
-                <w:szCs w:val="24"/>
-                <w:lang w:val="es-ES_tradnl"/>
-              </w:rPr>
-            </w:pPr>
-            <w:r>
-              <w:rPr>
-                <w:b/>
-                <w:sz w:val="24"/>
-                <w:szCs w:val="24"/>
-                <w:lang w:val="es-ES_tradnl"/>
-              </w:rPr>
-              <w:t>Descripción</w:t>
-            </w:r>
-          </w:p>
-        </w:tc>
-      </w:tr>
-      <w:tr>
-        <w:tc>
-          <w:tcPr>
-            <w:tcW w:w="8978" w:type="dxa"/>
-            <w:gridSpan w:val="2"/>
-          </w:tcPr>
-          <w:p>
-            <w:pPr>
-              <w:spacing w:after="0" w:line="240" w:lineRule="auto"/>
-              <w:jc w:val="both"/>
-              <w:rPr>
-                <w:sz w:val="24"/>
-                <w:szCs w:val="24"/>
-                <w:lang w:val="es-ES_tradnl"/>
-              </w:rPr>
-            </w:pPr>
-            <w:r>
-              <w:rPr>
-                <w:sz w:val="24"/>
-                <w:szCs w:val="24"/>
-                <w:lang w:val="es-ES_tradnl"/>
-              </w:rPr>
-              <w:t xml:space="preserve">Como empresa prestadora de servicios de deportes extremos, deseo hacer la edición de los datos asociados a mi </w:t>
-            </w:r>
-            <w:r>
-              <w:rPr>
-                <w:sz w:val="24"/>
-                <w:szCs w:val="24"/>
-                <w:lang w:val="es-ES_tradnl"/>
-              </w:rPr>
-              <w:t>cuenta de usuario</w:t>
-            </w:r>
-            <w:r>
-              <w:rPr>
-                <w:sz w:val="24"/>
-                <w:szCs w:val="24"/>
-                <w:lang w:val="es-ES_tradnl"/>
-              </w:rPr>
-              <w:t>, ya que estos pueden estar sujetos a cambios</w:t>
-            </w:r>
-            <w:r>
-              <w:rPr>
-                <w:sz w:val="24"/>
-                <w:szCs w:val="24"/>
-                <w:lang w:val="es-ES_tradnl"/>
-              </w:rPr>
-              <w:t xml:space="preserve">, los datos que requiero editar son los siguientes: </w:t>
-            </w:r>
-            <w:r>
-              <w:rPr>
-                <w:sz w:val="24"/>
-                <w:szCs w:val="24"/>
-                <w:lang w:val="es-ES_tradnl"/>
-              </w:rPr>
-              <w:t xml:space="preserve"> </w:t>
-            </w:r>
-          </w:p>
-          <w:p>
-            <w:pPr>
-              <w:spacing w:after="0" w:line="240" w:lineRule="auto"/>
-              <w:jc w:val="both"/>
-              <w:rPr>
-                <w:sz w:val="24"/>
-                <w:szCs w:val="24"/>
-                <w:lang w:val="es-ES_tradnl"/>
-              </w:rPr>
-            </w:pPr>
-          </w:p>
-          <w:p>
-            <w:pPr>
-              <w:pStyle w:val="Prrafodelista"/>
-              <w:numPr>
-                <w:ilvl w:val="0"/>
-                <w:numId w:val="3"/>
-              </w:numPr>
-              <w:spacing w:after="0" w:line="240" w:lineRule="auto"/>
-              <w:jc w:val="both"/>
-              <w:rPr>
-                <w:sz w:val="24"/>
-                <w:szCs w:val="24"/>
-                <w:lang w:val="es-ES_tradnl"/>
-              </w:rPr>
-            </w:pPr>
-            <w:r>
-              <w:rPr>
-                <w:sz w:val="24"/>
-                <w:szCs w:val="24"/>
-                <w:lang w:val="es-ES_tradnl"/>
-              </w:rPr>
-              <w:t xml:space="preserve">Nombre empresa </w:t>
-            </w:r>
-            <w:r>
-              <w:rPr>
-                <w:sz w:val="24"/>
-                <w:szCs w:val="24"/>
-                <w:lang w:val="es-ES_tradnl"/>
-              </w:rPr>
-              <w:t xml:space="preserve">/ Razón social </w:t>
-            </w:r>
-          </w:p>
-          <w:p>
-            <w:pPr>
-              <w:pStyle w:val="Prrafodelista"/>
-              <w:numPr>
-                <w:ilvl w:val="0"/>
-                <w:numId w:val="3"/>
-              </w:numPr>
-              <w:spacing w:after="0" w:line="240" w:lineRule="auto"/>
-              <w:jc w:val="both"/>
-              <w:rPr>
-                <w:sz w:val="24"/>
-                <w:szCs w:val="24"/>
-                <w:lang w:val="es-ES_tradnl"/>
-              </w:rPr>
-            </w:pPr>
-            <w:r>
-              <w:rPr>
-                <w:sz w:val="24"/>
-                <w:szCs w:val="24"/>
-                <w:lang w:val="es-ES_tradnl"/>
-              </w:rPr>
-              <w:t xml:space="preserve">NIT </w:t>
-            </w:r>
-          </w:p>
-          <w:p>
-            <w:pPr>
-              <w:pStyle w:val="Prrafodelista"/>
-              <w:numPr>
-                <w:ilvl w:val="0"/>
-                <w:numId w:val="3"/>
-              </w:numPr>
-              <w:spacing w:after="0" w:line="240" w:lineRule="auto"/>
-              <w:jc w:val="both"/>
-              <w:rPr>
-                <w:sz w:val="24"/>
-                <w:szCs w:val="24"/>
-                <w:lang w:val="es-ES_tradnl"/>
-              </w:rPr>
-            </w:pPr>
-            <w:r>
-              <w:rPr>
-                <w:sz w:val="24"/>
-                <w:szCs w:val="24"/>
-                <w:lang w:val="es-ES_tradnl"/>
-              </w:rPr>
-              <w:t xml:space="preserve">Correo electrónico </w:t>
-            </w:r>
-          </w:p>
-          <w:p>
-            <w:pPr>
-              <w:pStyle w:val="Prrafodelista"/>
-              <w:numPr>
-                <w:ilvl w:val="0"/>
-                <w:numId w:val="3"/>
-              </w:numPr>
-              <w:spacing w:after="0" w:line="240" w:lineRule="auto"/>
-              <w:jc w:val="both"/>
-              <w:rPr>
-                <w:sz w:val="24"/>
-                <w:szCs w:val="24"/>
-                <w:lang w:val="es-ES_tradnl"/>
-              </w:rPr>
-            </w:pPr>
-            <w:r>
-              <w:rPr>
-                <w:sz w:val="24"/>
-                <w:szCs w:val="24"/>
-                <w:lang w:val="es-ES_tradnl"/>
-              </w:rPr>
-              <w:t xml:space="preserve">Clave </w:t>
-            </w:r>
-          </w:p>
-          <w:p>
-            <w:pPr>
-              <w:pStyle w:val="Prrafodelista"/>
-              <w:numPr>
-                <w:ilvl w:val="0"/>
-                <w:numId w:val="3"/>
-              </w:numPr>
-              <w:spacing w:after="0" w:line="240" w:lineRule="auto"/>
-              <w:jc w:val="both"/>
-              <w:rPr>
-                <w:rFonts w:cstheme="majorBidi"/>
-                <w:bCs/>
-                <w:sz w:val="24"/>
-                <w:szCs w:val="24"/>
-                <w:lang w:val="es-ES_tradnl"/>
-              </w:rPr>
-            </w:pPr>
-            <w:r>
-              <w:rPr>
-                <w:sz w:val="24"/>
-                <w:szCs w:val="24"/>
-                <w:lang w:val="es-ES_tradnl"/>
-              </w:rPr>
-              <w:t xml:space="preserve">Confirmación de la clave </w:t>
-            </w:r>
-          </w:p>
-        </w:tc>
-      </w:tr>
-      <w:tr>
-        <w:tc>
-          <w:tcPr>
-            <w:tcW w:w="8978" w:type="dxa"/>
-            <w:gridSpan w:val="2"/>
-          </w:tcPr>
-          <w:p>
-            <w:pPr>
-              <w:spacing w:after="0" w:line="240" w:lineRule="auto"/>
-              <w:jc w:val="center"/>
-              <w:rPr>
-                <w:b/>
-                <w:sz w:val="24"/>
-                <w:szCs w:val="24"/>
-                <w:lang w:val="es-ES_tradnl"/>
-              </w:rPr>
-            </w:pPr>
-            <w:r>
-              <w:rPr>
-                <w:b/>
-                <w:sz w:val="24"/>
-                <w:szCs w:val="24"/>
-                <w:lang w:val="es-ES_tradnl"/>
-              </w:rPr>
-              <w:t>Validaciones</w:t>
-            </w:r>
-          </w:p>
-        </w:tc>
-      </w:tr>
-      <w:tr>
-        <w:tc>
-          <w:tcPr>
-            <w:tcW w:w="8978" w:type="dxa"/>
-            <w:gridSpan w:val="2"/>
-          </w:tcPr>
-          <w:p>
-            <w:pPr>
-              <w:spacing w:after="0" w:line="240" w:lineRule="auto"/>
-              <w:jc w:val="both"/>
-              <w:rPr>
-                <w:sz w:val="24"/>
-                <w:szCs w:val="24"/>
-                <w:lang w:val="es-ES_tradnl"/>
-              </w:rPr>
-            </w:pPr>
-            <w:r>
-              <w:rPr>
-                <w:sz w:val="24"/>
-                <w:szCs w:val="24"/>
-                <w:lang w:val="es-ES_tradnl"/>
-              </w:rPr>
-              <w:t xml:space="preserve">Para realizar el registro y creación de la cuenta, se realizan las siguientes validaciones: </w:t>
-            </w:r>
-          </w:p>
-          <w:p>
-            <w:pPr>
-              <w:pStyle w:val="Prrafodelista"/>
-              <w:numPr>
-                <w:ilvl w:val="0"/>
-                <w:numId w:val="2"/>
-              </w:numPr>
-              <w:spacing w:after="0" w:line="240" w:lineRule="auto"/>
-              <w:jc w:val="both"/>
-              <w:rPr>
-                <w:sz w:val="24"/>
-                <w:szCs w:val="24"/>
-                <w:lang w:val="es-ES_tradnl"/>
-              </w:rPr>
-            </w:pPr>
-            <w:r>
-              <w:rPr>
-                <w:sz w:val="24"/>
-                <w:szCs w:val="24"/>
-                <w:lang w:val="es-ES_tradnl"/>
-              </w:rPr>
-              <w:t xml:space="preserve">Los campos clave y confirmación de clave deben coincidir </w:t>
-            </w:r>
-            <w:r>
-              <w:rPr>
-                <w:sz w:val="24"/>
-                <w:szCs w:val="24"/>
-                <w:lang w:val="es-ES_tradnl"/>
-              </w:rPr>
-              <w:t xml:space="preserve">y debe tener mínimo seis </w:t>
-            </w:r>
-            <w:r>
-              <w:rPr>
-                <w:sz w:val="24"/>
-                <w:szCs w:val="24"/>
-                <w:lang w:val="es-ES_tradnl"/>
-              </w:rPr>
-              <w:t>caracteres</w:t>
-            </w:r>
-            <w:r>
-              <w:rPr>
-                <w:sz w:val="24"/>
-                <w:szCs w:val="24"/>
-                <w:lang w:val="es-ES_tradnl"/>
-              </w:rPr>
-              <w:t xml:space="preserve"> </w:t>
-            </w:r>
-          </w:p>
-          <w:p>
-            <w:pPr>
-              <w:pStyle w:val="Prrafodelista"/>
-              <w:numPr>
-                <w:ilvl w:val="0"/>
-                <w:numId w:val="2"/>
-              </w:numPr>
-              <w:spacing w:after="0" w:line="240" w:lineRule="auto"/>
-              <w:jc w:val="both"/>
-              <w:rPr>
-                <w:sz w:val="24"/>
-                <w:szCs w:val="24"/>
-                <w:lang w:val="es-ES_tradnl"/>
-              </w:rPr>
-            </w:pPr>
-            <w:r>
-              <w:rPr>
-                <w:sz w:val="24"/>
-                <w:szCs w:val="24"/>
-                <w:lang w:val="es-ES_tradnl"/>
-              </w:rPr>
-              <w:t xml:space="preserve">El correo electrónico no debe existir en la base de datos y debe tener un formato valido </w:t>
-            </w:r>
-          </w:p>
-          <w:p>
-            <w:pPr>
-              <w:pStyle w:val="Prrafodelista"/>
-              <w:numPr>
-                <w:ilvl w:val="0"/>
-                <w:numId w:val="2"/>
-              </w:numPr>
-              <w:spacing w:after="0" w:line="240" w:lineRule="auto"/>
-              <w:jc w:val="both"/>
-              <w:rPr>
-                <w:sz w:val="24"/>
-                <w:szCs w:val="24"/>
-                <w:lang w:val="es-ES_tradnl"/>
-              </w:rPr>
-            </w:pPr>
-            <w:r>
-              <w:rPr>
-                <w:sz w:val="24"/>
-                <w:szCs w:val="24"/>
-                <w:lang w:val="es-ES_tradnl"/>
-              </w:rPr>
-              <w:t>El campo NI</w:t>
-            </w:r>
-            <w:r>
-              <w:rPr>
-                <w:sz w:val="24"/>
-                <w:szCs w:val="24"/>
-                <w:lang w:val="es-ES_tradnl"/>
-              </w:rPr>
-              <w:t>T es numérico y debe tener 10 dí</w:t>
-            </w:r>
-            <w:r>
-              <w:rPr>
-                <w:sz w:val="24"/>
-                <w:szCs w:val="24"/>
-                <w:lang w:val="es-ES_tradnl"/>
-              </w:rPr>
-              <w:t xml:space="preserve">gitos </w:t>
-            </w:r>
-          </w:p>
-          <w:p>
-            <w:pPr>
-              <w:pStyle w:val="Prrafodelista"/>
-              <w:numPr>
-                <w:ilvl w:val="0"/>
-                <w:numId w:val="2"/>
-              </w:numPr>
-              <w:spacing w:after="0" w:line="240" w:lineRule="auto"/>
-              <w:jc w:val="both"/>
-              <w:rPr>
-                <w:sz w:val="24"/>
-                <w:szCs w:val="24"/>
-                <w:lang w:val="es-ES_tradnl"/>
-              </w:rPr>
-            </w:pPr>
-            <w:r>
-              <w:rPr>
-                <w:sz w:val="24"/>
-                <w:szCs w:val="24"/>
-                <w:lang w:val="es-ES_tradnl"/>
-              </w:rPr>
-              <w:t>El nombre del usuario no puede ser editado</w:t>
-            </w:r>
-          </w:p>
-          <w:p>
-            <w:pPr>
-              <w:spacing w:after="0" w:line="240" w:lineRule="auto"/>
-              <w:jc w:val="both"/>
-              <w:rPr>
-                <w:sz w:val="24"/>
-                <w:szCs w:val="24"/>
-                <w:lang w:val="es-ES_tradnl"/>
-              </w:rPr>
-            </w:pPr>
-          </w:p>
-        </w:tc>
-      </w:tr>
-      <w:tr>
-        <w:tc>
-          <w:tcPr>
-            <w:tcW w:w="8978" w:type="dxa"/>
-            <w:gridSpan w:val="2"/>
-          </w:tcPr>
-          <w:p>
-            <w:pPr>
-              <w:spacing w:after="0" w:line="240" w:lineRule="auto"/>
-              <w:jc w:val="center"/>
-              <w:rPr>
-                <w:b/>
-                <w:sz w:val="24"/>
-                <w:szCs w:val="24"/>
-                <w:lang w:val="es-ES_tradnl"/>
-              </w:rPr>
-            </w:pPr>
-            <w:r>
-              <w:rPr>
-                <w:b/>
-                <w:sz w:val="24"/>
-                <w:szCs w:val="24"/>
-                <w:lang w:val="es-ES_tradnl"/>
-              </w:rPr>
-              <w:t xml:space="preserve">Criterios de aceptación  </w:t>
-            </w:r>
-          </w:p>
-        </w:tc>
-      </w:tr>
-      <w:tr>
-        <w:tc>
-          <w:tcPr>
-            <w:tcW w:w="8978" w:type="dxa"/>
-            <w:gridSpan w:val="2"/>
-          </w:tcPr>
-          <w:p>
-            <w:pPr>
-              <w:pStyle w:val="Prrafodelista"/>
-              <w:numPr>
-                <w:ilvl w:val="0"/>
-                <w:numId w:val="1"/>
-              </w:numPr>
-              <w:spacing w:after="0" w:line="240" w:lineRule="auto"/>
-              <w:jc w:val="both"/>
-              <w:rPr>
-                <w:sz w:val="24"/>
-                <w:szCs w:val="24"/>
-                <w:lang w:val="es-ES_tradnl"/>
-              </w:rPr>
-            </w:pPr>
-            <w:r>
-              <w:rPr>
-                <w:sz w:val="24"/>
-                <w:szCs w:val="24"/>
-                <w:lang w:val="es-ES_tradnl"/>
-              </w:rPr>
-              <w:t xml:space="preserve">Si no se ingresan datos en el formulario de registro  se muestra un mensaje indicando cuales datos son obligatorios. </w:t>
-            </w:r>
-          </w:p>
-          <w:p>
-            <w:pPr>
-              <w:pStyle w:val="Prrafodelista"/>
-              <w:numPr>
-                <w:ilvl w:val="0"/>
-                <w:numId w:val="1"/>
-              </w:numPr>
-              <w:spacing w:after="0" w:line="240" w:lineRule="auto"/>
-              <w:jc w:val="both"/>
-              <w:rPr>
-                <w:sz w:val="24"/>
-                <w:szCs w:val="24"/>
-                <w:lang w:val="es-ES_tradnl"/>
-              </w:rPr>
-            </w:pPr>
-            <w:r>
-              <w:rPr>
-                <w:sz w:val="24"/>
-                <w:szCs w:val="24"/>
-                <w:lang w:val="es-ES_tradnl"/>
-              </w:rPr>
-              <w:t xml:space="preserve">Si se ingresa un correo electrónico en un formato no valido se debe mostrar un mensaje indicando que el formato es incorrecto. </w:t>
-            </w:r>
-          </w:p>
-          <w:p>
-            <w:pPr>
-              <w:pStyle w:val="Prrafodelista"/>
-              <w:numPr>
-                <w:ilvl w:val="0"/>
-                <w:numId w:val="1"/>
-              </w:numPr>
-              <w:spacing w:after="0" w:line="240" w:lineRule="auto"/>
-              <w:jc w:val="both"/>
-              <w:rPr>
-                <w:sz w:val="24"/>
-                <w:szCs w:val="24"/>
-                <w:lang w:val="es-ES_tradnl"/>
-              </w:rPr>
-            </w:pPr>
-            <w:r>
-              <w:rPr>
-                <w:sz w:val="24"/>
-                <w:szCs w:val="24"/>
-                <w:lang w:val="es-ES_tradnl"/>
-              </w:rPr>
-              <w:t xml:space="preserve">Si los campos clave y confirmación de clave no coinciden o no cumplen con la longitud de 6 caracteres se debe mostrar un mensaje. </w:t>
-            </w:r>
-          </w:p>
-          <w:p>
-            <w:pPr>
-              <w:pStyle w:val="Prrafodelista"/>
-              <w:numPr>
-                <w:ilvl w:val="0"/>
-                <w:numId w:val="1"/>
-              </w:numPr>
-              <w:spacing w:after="0" w:line="240" w:lineRule="auto"/>
-              <w:jc w:val="both"/>
-              <w:rPr>
-                <w:sz w:val="24"/>
-                <w:szCs w:val="24"/>
-                <w:lang w:val="es-ES_tradnl"/>
-              </w:rPr>
-            </w:pPr>
-            <w:r>
-              <w:rPr>
-                <w:sz w:val="24"/>
-                <w:szCs w:val="24"/>
-                <w:lang w:val="es-ES_tradnl"/>
-              </w:rPr>
-              <w:t xml:space="preserve">Si se ingresa un NIT de longitud menor a 10 se debe mostrar un mensaje que indique que no se cumple con esta validación. </w:t>
-            </w:r>
-          </w:p>
-          <w:p>
-            <w:pPr>
-              <w:pStyle w:val="Prrafodelista"/>
-              <w:numPr>
-                <w:ilvl w:val="0"/>
-                <w:numId w:val="1"/>
-              </w:numPr>
-              <w:spacing w:after="0" w:line="240" w:lineRule="auto"/>
-              <w:jc w:val="both"/>
-              <w:rPr>
-                <w:sz w:val="24"/>
-                <w:szCs w:val="24"/>
-                <w:lang w:val="es-ES_tradnl"/>
-              </w:rPr>
-            </w:pPr>
-            <w:r>
-              <w:rPr>
-                <w:sz w:val="24"/>
-                <w:szCs w:val="24"/>
-                <w:lang w:val="es-ES_tradnl"/>
-              </w:rPr>
-              <w:t xml:space="preserve">Se debe mostrar un mensaje que indique si la edición del perfil fue exitosa o no. </w:t>
-            </w:r>
-          </w:p>
-        </w:tc>
-      </w:tr>
-    </w:tbl>
     <w:p>
       <w:pPr>
         <w:rPr>
@@ -2064,14 +2025,27 @@
       <w:r>
         <w:t xml:space="preserve">Figura </w:t>
       </w:r>
-      <w:fldSimple w:instr=" SEQ Figura \* ARABIC ">
-        <w:r>
-          <w:rPr>
-            <w:noProof/>
-          </w:rPr>
-          <w:t>2</w:t>
-        </w:r>
-      </w:fldSimple>
+      <w:r>
+        <w:fldChar w:fldCharType="begin"/>
+      </w:r>
+      <w:r>
+        <w:instrText xml:space="preserve"> SEQ Figura \* ARABIC </w:instrText>
+      </w:r>
+      <w:r>
+        <w:fldChar w:fldCharType="separate"/>
+      </w:r>
+      <w:r>
+        <w:rPr>
+          <w:noProof/>
+        </w:rPr>
+        <w:t>2</w:t>
+      </w:r>
+      <w:r>
+        <w:rPr>
+          <w:noProof/>
+        </w:rPr>
+        <w:fldChar w:fldCharType="end"/>
+      </w:r>
       <w:r>
         <w:t xml:space="preserve">. </w:t>
       </w:r>
@@ -2154,14 +2128,27 @@
       <w:r>
         <w:t xml:space="preserve">Tabla </w:t>
       </w:r>
-      <w:fldSimple w:instr=" SEQ Tabla \* ARABIC ">
-        <w:r>
-          <w:rPr>
-            <w:noProof/>
-          </w:rPr>
-          <w:t>3</w:t>
-        </w:r>
-      </w:fldSimple>
+      <w:r>
+        <w:fldChar w:fldCharType="begin"/>
+      </w:r>
+      <w:r>
+        <w:instrText xml:space="preserve"> SEQ Tabla \* ARABIC </w:instrText>
+      </w:r>
+      <w:r>
+        <w:fldChar w:fldCharType="separate"/>
+      </w:r>
+      <w:r>
+        <w:rPr>
+          <w:noProof/>
+        </w:rPr>
+        <w:t>3</w:t>
+      </w:r>
+      <w:r>
+        <w:rPr>
+          <w:noProof/>
+        </w:rPr>
+        <w:fldChar w:fldCharType="end"/>
+      </w:r>
       <w:r>
         <w:t>. Agregar dirección a cuenta</w:t>
       </w:r>
@@ -2946,14 +2933,27 @@
       <w:r>
         <w:t xml:space="preserve">Figura </w:t>
       </w:r>
-      <w:fldSimple w:instr=" SEQ Figura \* ARABIC ">
-        <w:r>
-          <w:rPr>
-            <w:noProof/>
-          </w:rPr>
-          <w:t>3</w:t>
-        </w:r>
-      </w:fldSimple>
+      <w:r>
+        <w:fldChar w:fldCharType="begin"/>
+      </w:r>
+      <w:r>
+        <w:instrText xml:space="preserve"> SEQ Figura \* ARABIC </w:instrText>
+      </w:r>
+      <w:r>
+        <w:fldChar w:fldCharType="separate"/>
+      </w:r>
+      <w:r>
+        <w:rPr>
+          <w:noProof/>
+        </w:rPr>
+        <w:t>3</w:t>
+      </w:r>
+      <w:r>
+        <w:rPr>
+          <w:noProof/>
+        </w:rPr>
+        <w:fldChar w:fldCharType="end"/>
+      </w:r>
       <w:r>
         <w:t xml:space="preserve">. </w:t>
       </w:r>
@@ -3036,14 +3036,27 @@
       <w:r>
         <w:t xml:space="preserve">Tabla </w:t>
       </w:r>
-      <w:fldSimple w:instr=" SEQ Tabla \* ARABIC ">
-        <w:r>
-          <w:rPr>
-            <w:noProof/>
-          </w:rPr>
-          <w:t>4</w:t>
-        </w:r>
-      </w:fldSimple>
+      <w:r>
+        <w:fldChar w:fldCharType="begin"/>
+      </w:r>
+      <w:r>
+        <w:instrText xml:space="preserve"> SEQ Tabla \* ARABIC </w:instrText>
+      </w:r>
+      <w:r>
+        <w:fldChar w:fldCharType="separate"/>
+      </w:r>
+      <w:r>
+        <w:rPr>
+          <w:noProof/>
+        </w:rPr>
+        <w:t>4</w:t>
+      </w:r>
+      <w:r>
+        <w:rPr>
+          <w:noProof/>
+        </w:rPr>
+        <w:fldChar w:fldCharType="end"/>
+      </w:r>
       <w:r>
         <w:t>. Editar dirección</w:t>
       </w:r>
@@ -3766,14 +3779,27 @@
       <w:r>
         <w:t xml:space="preserve">Figura </w:t>
       </w:r>
-      <w:fldSimple w:instr=" SEQ Figura \* ARABIC ">
-        <w:r>
-          <w:rPr>
-            <w:noProof/>
-          </w:rPr>
-          <w:t>4</w:t>
-        </w:r>
-      </w:fldSimple>
+      <w:r>
+        <w:fldChar w:fldCharType="begin"/>
+      </w:r>
+      <w:r>
+        <w:instrText xml:space="preserve"> SEQ Figura \* ARABIC </w:instrText>
+      </w:r>
+      <w:r>
+        <w:fldChar w:fldCharType="separate"/>
+      </w:r>
+      <w:r>
+        <w:rPr>
+          <w:noProof/>
+        </w:rPr>
+        <w:t>4</w:t>
+      </w:r>
+      <w:r>
+        <w:rPr>
+          <w:noProof/>
+        </w:rPr>
+        <w:fldChar w:fldCharType="end"/>
+      </w:r>
       <w:r>
         <w:t xml:space="preserve">. </w:t>
       </w:r>
@@ -3863,14 +3889,27 @@
       <w:r>
         <w:t xml:space="preserve">Tabla </w:t>
       </w:r>
-      <w:fldSimple w:instr=" SEQ Tabla \* ARABIC ">
-        <w:r>
-          <w:rPr>
-            <w:noProof/>
-          </w:rPr>
-          <w:t>5</w:t>
-        </w:r>
-      </w:fldSimple>
+      <w:r>
+        <w:fldChar w:fldCharType="begin"/>
+      </w:r>
+      <w:r>
+        <w:instrText xml:space="preserve"> SEQ Tabla \* ARABIC </w:instrText>
+      </w:r>
+      <w:r>
+        <w:fldChar w:fldCharType="separate"/>
+      </w:r>
+      <w:r>
+        <w:rPr>
+          <w:noProof/>
+        </w:rPr>
+        <w:t>5</w:t>
+      </w:r>
+      <w:r>
+        <w:rPr>
+          <w:noProof/>
+        </w:rPr>
+        <w:fldChar w:fldCharType="end"/>
+      </w:r>
       <w:r>
         <w:t>. Listar direcciones</w:t>
       </w:r>
@@ -4541,14 +4580,27 @@
       <w:r>
         <w:t xml:space="preserve">Figura </w:t>
       </w:r>
-      <w:fldSimple w:instr=" SEQ Figura \* ARABIC ">
-        <w:r>
-          <w:rPr>
-            <w:noProof/>
-          </w:rPr>
-          <w:t>5</w:t>
-        </w:r>
-      </w:fldSimple>
+      <w:r>
+        <w:fldChar w:fldCharType="begin"/>
+      </w:r>
+      <w:r>
+        <w:instrText xml:space="preserve"> SEQ Figura \* ARABIC </w:instrText>
+      </w:r>
+      <w:r>
+        <w:fldChar w:fldCharType="separate"/>
+      </w:r>
+      <w:r>
+        <w:rPr>
+          <w:noProof/>
+        </w:rPr>
+        <w:t>5</w:t>
+      </w:r>
+      <w:r>
+        <w:rPr>
+          <w:noProof/>
+        </w:rPr>
+        <w:fldChar w:fldCharType="end"/>
+      </w:r>
       <w:r>
         <w:t xml:space="preserve">. </w:t>
       </w:r>
@@ -4659,14 +4711,27 @@
       <w:r>
         <w:t xml:space="preserve">Tabla </w:t>
       </w:r>
-      <w:fldSimple w:instr=" SEQ Tabla \* ARABIC ">
-        <w:r>
-          <w:rPr>
-            <w:noProof/>
-          </w:rPr>
-          <w:t>6</w:t>
-        </w:r>
-      </w:fldSimple>
+      <w:r>
+        <w:fldChar w:fldCharType="begin"/>
+      </w:r>
+      <w:r>
+        <w:instrText xml:space="preserve"> SEQ Tabla \* ARABIC </w:instrText>
+      </w:r>
+      <w:r>
+        <w:fldChar w:fldCharType="separate"/>
+      </w:r>
+      <w:r>
+        <w:rPr>
+          <w:noProof/>
+        </w:rPr>
+        <w:t>6</w:t>
+      </w:r>
+      <w:r>
+        <w:rPr>
+          <w:noProof/>
+        </w:rPr>
+        <w:fldChar w:fldCharType="end"/>
+      </w:r>
       <w:r>
         <w:t>. Asociar deporte a empresa</w:t>
       </w:r>
@@ -4697,6 +4762,7 @@
                 <w:lang w:val="es-ES_tradnl"/>
               </w:rPr>
             </w:pPr>
+            <w:bookmarkStart w:id="0" w:name="_GoBack"/>
             <w:r>
               <w:rPr>
                 <w:b/>
@@ -5352,6 +5418,7 @@
           </w:p>
         </w:tc>
       </w:tr>
+      <w:bookmarkEnd w:id="0"/>
     </w:tbl>
     <w:p>
       <w:pPr>
@@ -5368,14 +5435,27 @@
       <w:r>
         <w:t xml:space="preserve">Figura </w:t>
       </w:r>
-      <w:fldSimple w:instr=" SEQ Figura \* ARABIC ">
-        <w:r>
-          <w:rPr>
-            <w:noProof/>
-          </w:rPr>
-          <w:t>6</w:t>
-        </w:r>
-      </w:fldSimple>
+      <w:r>
+        <w:fldChar w:fldCharType="begin"/>
+      </w:r>
+      <w:r>
+        <w:instrText xml:space="preserve"> SEQ Figura \* ARABIC </w:instrText>
+      </w:r>
+      <w:r>
+        <w:fldChar w:fldCharType="separate"/>
+      </w:r>
+      <w:r>
+        <w:rPr>
+          <w:noProof/>
+        </w:rPr>
+        <w:t>6</w:t>
+      </w:r>
+      <w:r>
+        <w:rPr>
+          <w:noProof/>
+        </w:rPr>
+        <w:fldChar w:fldCharType="end"/>
+      </w:r>
       <w:r>
         <w:t xml:space="preserve">. </w:t>
       </w:r>
@@ -5468,14 +5548,27 @@
       <w:r>
         <w:t xml:space="preserve">Tabla </w:t>
       </w:r>
-      <w:fldSimple w:instr=" SEQ Tabla \* ARABIC ">
-        <w:r>
-          <w:rPr>
-            <w:noProof/>
-          </w:rPr>
-          <w:t>7</w:t>
-        </w:r>
-      </w:fldSimple>
+      <w:r>
+        <w:fldChar w:fldCharType="begin"/>
+      </w:r>
+      <w:r>
+        <w:instrText xml:space="preserve"> SEQ Tabla \* ARABIC </w:instrText>
+      </w:r>
+      <w:r>
+        <w:fldChar w:fldCharType="separate"/>
+      </w:r>
+      <w:r>
+        <w:rPr>
+          <w:noProof/>
+        </w:rPr>
+        <w:t>7</w:t>
+      </w:r>
+      <w:r>
+        <w:rPr>
+          <w:noProof/>
+        </w:rPr>
+        <w:fldChar w:fldCharType="end"/>
+      </w:r>
       <w:r>
         <w:t>. Editar deporte asociado a empresa</w:t>
       </w:r>
@@ -6133,14 +6226,27 @@
       <w:r>
         <w:t xml:space="preserve">Figura </w:t>
       </w:r>
-      <w:fldSimple w:instr=" SEQ Figura \* ARABIC ">
-        <w:r>
-          <w:rPr>
-            <w:noProof/>
-          </w:rPr>
-          <w:t>7</w:t>
-        </w:r>
-      </w:fldSimple>
+      <w:r>
+        <w:fldChar w:fldCharType="begin"/>
+      </w:r>
+      <w:r>
+        <w:instrText xml:space="preserve"> SEQ Figura \* ARABIC </w:instrText>
+      </w:r>
+      <w:r>
+        <w:fldChar w:fldCharType="separate"/>
+      </w:r>
+      <w:r>
+        <w:rPr>
+          <w:noProof/>
+        </w:rPr>
+        <w:t>7</w:t>
+      </w:r>
+      <w:r>
+        <w:rPr>
+          <w:noProof/>
+        </w:rPr>
+        <w:fldChar w:fldCharType="end"/>
+      </w:r>
       <w:r>
         <w:t xml:space="preserve">. </w:t>
       </w:r>
@@ -6223,14 +6329,27 @@
       <w:r>
         <w:t xml:space="preserve">Tabla </w:t>
       </w:r>
-      <w:fldSimple w:instr=" SEQ Tabla \* ARABIC ">
-        <w:r>
-          <w:rPr>
-            <w:noProof/>
-          </w:rPr>
-          <w:t>8</w:t>
-        </w:r>
-      </w:fldSimple>
+      <w:r>
+        <w:fldChar w:fldCharType="begin"/>
+      </w:r>
+      <w:r>
+        <w:instrText xml:space="preserve"> SEQ Tabla \* ARABIC </w:instrText>
+      </w:r>
+      <w:r>
+        <w:fldChar w:fldCharType="separate"/>
+      </w:r>
+      <w:r>
+        <w:rPr>
+          <w:noProof/>
+        </w:rPr>
+        <w:t>8</w:t>
+      </w:r>
+      <w:r>
+        <w:rPr>
+          <w:noProof/>
+        </w:rPr>
+        <w:fldChar w:fldCharType="end"/>
+      </w:r>
       <w:r>
         <w:t>. Listar deportes</w:t>
       </w:r>
@@ -6830,14 +6949,27 @@
       <w:r>
         <w:t xml:space="preserve">Figura </w:t>
       </w:r>
-      <w:fldSimple w:instr=" SEQ Figura \* ARABIC ">
-        <w:r>
-          <w:rPr>
-            <w:noProof/>
-          </w:rPr>
-          <w:t>8</w:t>
-        </w:r>
-      </w:fldSimple>
+      <w:r>
+        <w:fldChar w:fldCharType="begin"/>
+      </w:r>
+      <w:r>
+        <w:instrText xml:space="preserve"> SEQ Figura \* ARABIC </w:instrText>
+      </w:r>
+      <w:r>
+        <w:fldChar w:fldCharType="separate"/>
+      </w:r>
+      <w:r>
+        <w:rPr>
+          <w:noProof/>
+        </w:rPr>
+        <w:t>8</w:t>
+      </w:r>
+      <w:r>
+        <w:rPr>
+          <w:noProof/>
+        </w:rPr>
+        <w:fldChar w:fldCharType="end"/>
+      </w:r>
       <w:r>
         <w:t xml:space="preserve">. </w:t>
       </w:r>
@@ -6923,14 +7055,27 @@
       <w:r>
         <w:t xml:space="preserve">Tabla </w:t>
       </w:r>
-      <w:fldSimple w:instr=" SEQ Tabla \* ARABIC ">
-        <w:r>
-          <w:rPr>
-            <w:noProof/>
-          </w:rPr>
-          <w:t>9</w:t>
-        </w:r>
-      </w:fldSimple>
+      <w:r>
+        <w:fldChar w:fldCharType="begin"/>
+      </w:r>
+      <w:r>
+        <w:instrText xml:space="preserve"> SEQ Tabla \* ARABIC </w:instrText>
+      </w:r>
+      <w:r>
+        <w:fldChar w:fldCharType="separate"/>
+      </w:r>
+      <w:r>
+        <w:rPr>
+          <w:noProof/>
+        </w:rPr>
+        <w:t>9</w:t>
+      </w:r>
+      <w:r>
+        <w:rPr>
+          <w:noProof/>
+        </w:rPr>
+        <w:fldChar w:fldCharType="end"/>
+      </w:r>
       <w:r>
         <w:t>. Asociar servicio a empresa</w:t>
       </w:r>
@@ -7536,14 +7681,27 @@
       <w:r>
         <w:t xml:space="preserve">Figura </w:t>
       </w:r>
-      <w:fldSimple w:instr=" SEQ Figura \* ARABIC ">
-        <w:r>
-          <w:rPr>
-            <w:noProof/>
-          </w:rPr>
-          <w:t>9</w:t>
-        </w:r>
-      </w:fldSimple>
+      <w:r>
+        <w:fldChar w:fldCharType="begin"/>
+      </w:r>
+      <w:r>
+        <w:instrText xml:space="preserve"> SEQ Figura \* ARABIC </w:instrText>
+      </w:r>
+      <w:r>
+        <w:fldChar w:fldCharType="separate"/>
+      </w:r>
+      <w:r>
+        <w:rPr>
+          <w:noProof/>
+        </w:rPr>
+        <w:t>9</w:t>
+      </w:r>
+      <w:r>
+        <w:rPr>
+          <w:noProof/>
+        </w:rPr>
+        <w:fldChar w:fldCharType="end"/>
+      </w:r>
       <w:r>
         <w:t xml:space="preserve">. </w:t>
       </w:r>
@@ -7633,14 +7791,27 @@
       <w:r>
         <w:t xml:space="preserve">Tabla </w:t>
       </w:r>
-      <w:fldSimple w:instr=" SEQ Tabla \* ARABIC ">
-        <w:r>
-          <w:rPr>
-            <w:noProof/>
-          </w:rPr>
-          <w:t>10</w:t>
-        </w:r>
-      </w:fldSimple>
+      <w:r>
+        <w:fldChar w:fldCharType="begin"/>
+      </w:r>
+      <w:r>
+        <w:instrText xml:space="preserve"> SEQ Tabla \* ARABIC </w:instrText>
+      </w:r>
+      <w:r>
+        <w:fldChar w:fldCharType="separate"/>
+      </w:r>
+      <w:r>
+        <w:rPr>
+          <w:noProof/>
+        </w:rPr>
+        <w:t>10</w:t>
+      </w:r>
+      <w:r>
+        <w:rPr>
+          <w:noProof/>
+        </w:rPr>
+        <w:fldChar w:fldCharType="end"/>
+      </w:r>
       <w:r>
         <w:t>. Editar servicio</w:t>
       </w:r>
@@ -8232,14 +8403,27 @@
       <w:r>
         <w:t xml:space="preserve">Figura </w:t>
       </w:r>
-      <w:fldSimple w:instr=" SEQ Figura \* ARABIC ">
-        <w:r>
-          <w:rPr>
-            <w:noProof/>
-          </w:rPr>
-          <w:t>10</w:t>
-        </w:r>
-      </w:fldSimple>
+      <w:r>
+        <w:fldChar w:fldCharType="begin"/>
+      </w:r>
+      <w:r>
+        <w:instrText xml:space="preserve"> SEQ Figura \* ARABIC </w:instrText>
+      </w:r>
+      <w:r>
+        <w:fldChar w:fldCharType="separate"/>
+      </w:r>
+      <w:r>
+        <w:rPr>
+          <w:noProof/>
+        </w:rPr>
+        <w:t>10</w:t>
+      </w:r>
+      <w:r>
+        <w:rPr>
+          <w:noProof/>
+        </w:rPr>
+        <w:fldChar w:fldCharType="end"/>
+      </w:r>
       <w:r>
         <w:t xml:space="preserve">. </w:t>
       </w:r>
@@ -8325,14 +8509,27 @@
       <w:r>
         <w:t xml:space="preserve">Tabla </w:t>
       </w:r>
-      <w:fldSimple w:instr=" SEQ Tabla \* ARABIC ">
-        <w:r>
-          <w:rPr>
-            <w:noProof/>
-          </w:rPr>
-          <w:t>11</w:t>
-        </w:r>
-      </w:fldSimple>
+      <w:r>
+        <w:fldChar w:fldCharType="begin"/>
+      </w:r>
+      <w:r>
+        <w:instrText xml:space="preserve"> SEQ Tabla \* ARABIC </w:instrText>
+      </w:r>
+      <w:r>
+        <w:fldChar w:fldCharType="separate"/>
+      </w:r>
+      <w:r>
+        <w:rPr>
+          <w:noProof/>
+        </w:rPr>
+        <w:t>11</w:t>
+      </w:r>
+      <w:r>
+        <w:rPr>
+          <w:noProof/>
+        </w:rPr>
+        <w:fldChar w:fldCharType="end"/>
+      </w:r>
       <w:r>
         <w:t>. Listar servicios asociadas a empresa</w:t>
       </w:r>
@@ -8921,14 +9118,27 @@
       <w:r>
         <w:t xml:space="preserve">Figura </w:t>
       </w:r>
-      <w:fldSimple w:instr=" SEQ Figura \* ARABIC ">
-        <w:r>
-          <w:rPr>
-            <w:noProof/>
-          </w:rPr>
-          <w:t>11</w:t>
-        </w:r>
-      </w:fldSimple>
+      <w:r>
+        <w:fldChar w:fldCharType="begin"/>
+      </w:r>
+      <w:r>
+        <w:instrText xml:space="preserve"> SEQ Figura \* ARABIC </w:instrText>
+      </w:r>
+      <w:r>
+        <w:fldChar w:fldCharType="separate"/>
+      </w:r>
+      <w:r>
+        <w:rPr>
+          <w:noProof/>
+        </w:rPr>
+        <w:t>11</w:t>
+      </w:r>
+      <w:r>
+        <w:rPr>
+          <w:noProof/>
+        </w:rPr>
+        <w:fldChar w:fldCharType="end"/>
+      </w:r>
       <w:r>
         <w:t xml:space="preserve">. </w:t>
       </w:r>
@@ -9014,14 +9224,27 @@
       <w:r>
         <w:t xml:space="preserve">Tabla </w:t>
       </w:r>
-      <w:fldSimple w:instr=" SEQ Tabla \* ARABIC ">
-        <w:r>
-          <w:rPr>
-            <w:noProof/>
-          </w:rPr>
-          <w:t>12</w:t>
-        </w:r>
-      </w:fldSimple>
+      <w:r>
+        <w:fldChar w:fldCharType="begin"/>
+      </w:r>
+      <w:r>
+        <w:instrText xml:space="preserve"> SEQ Tabla \* ARABIC </w:instrText>
+      </w:r>
+      <w:r>
+        <w:fldChar w:fldCharType="separate"/>
+      </w:r>
+      <w:r>
+        <w:rPr>
+          <w:noProof/>
+        </w:rPr>
+        <w:t>12</w:t>
+      </w:r>
+      <w:r>
+        <w:rPr>
+          <w:noProof/>
+        </w:rPr>
+        <w:fldChar w:fldCharType="end"/>
+      </w:r>
       <w:r>
         <w:t>. Crear plan turístico</w:t>
       </w:r>
@@ -9786,14 +10009,27 @@
       <w:r>
         <w:t xml:space="preserve">Figura </w:t>
       </w:r>
-      <w:fldSimple w:instr=" SEQ Figura \* ARABIC ">
-        <w:r>
-          <w:rPr>
-            <w:noProof/>
-          </w:rPr>
-          <w:t>12</w:t>
-        </w:r>
-      </w:fldSimple>
+      <w:r>
+        <w:fldChar w:fldCharType="begin"/>
+      </w:r>
+      <w:r>
+        <w:instrText xml:space="preserve"> SEQ Figura \* ARABIC </w:instrText>
+      </w:r>
+      <w:r>
+        <w:fldChar w:fldCharType="separate"/>
+      </w:r>
+      <w:r>
+        <w:rPr>
+          <w:noProof/>
+        </w:rPr>
+        <w:t>12</w:t>
+      </w:r>
+      <w:r>
+        <w:rPr>
+          <w:noProof/>
+        </w:rPr>
+        <w:fldChar w:fldCharType="end"/>
+      </w:r>
       <w:r>
         <w:t xml:space="preserve">. </w:t>
       </w:r>
@@ -9879,14 +10115,27 @@
       <w:r>
         <w:t xml:space="preserve">Tabla </w:t>
       </w:r>
-      <w:fldSimple w:instr=" SEQ Tabla \* ARABIC ">
-        <w:r>
-          <w:rPr>
-            <w:noProof/>
-          </w:rPr>
-          <w:t>13</w:t>
-        </w:r>
-      </w:fldSimple>
+      <w:r>
+        <w:fldChar w:fldCharType="begin"/>
+      </w:r>
+      <w:r>
+        <w:instrText xml:space="preserve"> SEQ Tabla \* ARABIC </w:instrText>
+      </w:r>
+      <w:r>
+        <w:fldChar w:fldCharType="separate"/>
+      </w:r>
+      <w:r>
+        <w:rPr>
+          <w:noProof/>
+        </w:rPr>
+        <w:t>13</w:t>
+      </w:r>
+      <w:r>
+        <w:rPr>
+          <w:noProof/>
+        </w:rPr>
+        <w:fldChar w:fldCharType="end"/>
+      </w:r>
       <w:r>
         <w:t>. Editar plan turístico</w:t>
       </w:r>
@@ -10651,14 +10900,27 @@
       <w:r>
         <w:t xml:space="preserve">Figura </w:t>
       </w:r>
-      <w:fldSimple w:instr=" SEQ Figura \* ARABIC ">
-        <w:r>
-          <w:rPr>
-            <w:noProof/>
-          </w:rPr>
-          <w:t>13</w:t>
-        </w:r>
-      </w:fldSimple>
+      <w:r>
+        <w:fldChar w:fldCharType="begin"/>
+      </w:r>
+      <w:r>
+        <w:instrText xml:space="preserve"> SEQ Figura \* ARABIC </w:instrText>
+      </w:r>
+      <w:r>
+        <w:fldChar w:fldCharType="separate"/>
+      </w:r>
+      <w:r>
+        <w:rPr>
+          <w:noProof/>
+        </w:rPr>
+        <w:t>13</w:t>
+      </w:r>
+      <w:r>
+        <w:rPr>
+          <w:noProof/>
+        </w:rPr>
+        <w:fldChar w:fldCharType="end"/>
+      </w:r>
       <w:r>
         <w:t xml:space="preserve">. </w:t>
       </w:r>
@@ -10744,14 +11006,27 @@
       <w:r>
         <w:t xml:space="preserve">Tabla </w:t>
       </w:r>
-      <w:fldSimple w:instr=" SEQ Tabla \* ARABIC ">
-        <w:r>
-          <w:rPr>
-            <w:noProof/>
-          </w:rPr>
-          <w:t>14</w:t>
-        </w:r>
-      </w:fldSimple>
+      <w:r>
+        <w:fldChar w:fldCharType="begin"/>
+      </w:r>
+      <w:r>
+        <w:instrText xml:space="preserve"> SEQ Tabla \* ARABIC </w:instrText>
+      </w:r>
+      <w:r>
+        <w:fldChar w:fldCharType="separate"/>
+      </w:r>
+      <w:r>
+        <w:rPr>
+          <w:noProof/>
+        </w:rPr>
+        <w:t>14</w:t>
+      </w:r>
+      <w:r>
+        <w:rPr>
+          <w:noProof/>
+        </w:rPr>
+        <w:fldChar w:fldCharType="end"/>
+      </w:r>
       <w:r>
         <w:t>. Listar los planes asociados a la empresa</w:t>
       </w:r>
@@ -10813,15 +11088,7 @@
                 <w:szCs w:val="24"/>
                 <w:lang w:val="es-ES_tradnl"/>
               </w:rPr>
-              <w:t>01</w:t>
-            </w:r>
-            <w:r>
-              <w:rPr>
-                <w:sz w:val="24"/>
-                <w:szCs w:val="24"/>
-                <w:lang w:val="es-ES_tradnl"/>
-              </w:rPr>
-              <w:t>4</w:t>
+              <w:t>014</w:t>
             </w:r>
           </w:p>
         </w:tc>
@@ -10873,23 +11140,7 @@
                 <w:szCs w:val="24"/>
                 <w:lang w:val="es-ES_tradnl"/>
               </w:rPr>
-              <w:t xml:space="preserve">Listar los planes asociados a </w:t>
-            </w:r>
-            <w:r>
-              <w:rPr>
-                <w:sz w:val="24"/>
-                <w:szCs w:val="24"/>
-                <w:lang w:val="es-ES_tradnl"/>
-              </w:rPr>
-              <w:t>la</w:t>
-            </w:r>
-            <w:r>
-              <w:rPr>
-                <w:sz w:val="24"/>
-                <w:szCs w:val="24"/>
-                <w:lang w:val="es-ES_tradnl"/>
-              </w:rPr>
-              <w:t xml:space="preserve"> empresa </w:t>
+              <w:t xml:space="preserve">Listar los planes asociados a la empresa </w:t>
             </w:r>
             <w:r>
               <w:rPr>
@@ -11730,14 +11981,27 @@
       <w:r>
         <w:t xml:space="preserve">Figura </w:t>
       </w:r>
-      <w:fldSimple w:instr=" SEQ Figura \* ARABIC ">
-        <w:r>
-          <w:rPr>
-            <w:noProof/>
-          </w:rPr>
-          <w:t>14</w:t>
-        </w:r>
-      </w:fldSimple>
+      <w:r>
+        <w:fldChar w:fldCharType="begin"/>
+      </w:r>
+      <w:r>
+        <w:instrText xml:space="preserve"> SEQ Figura \* ARABIC </w:instrText>
+      </w:r>
+      <w:r>
+        <w:fldChar w:fldCharType="separate"/>
+      </w:r>
+      <w:r>
+        <w:rPr>
+          <w:noProof/>
+        </w:rPr>
+        <w:t>14</w:t>
+      </w:r>
+      <w:r>
+        <w:rPr>
+          <w:noProof/>
+        </w:rPr>
+        <w:fldChar w:fldCharType="end"/>
+      </w:r>
       <w:r>
         <w:t xml:space="preserve">. </w:t>
       </w:r>
@@ -11820,14 +12084,27 @@
       <w:r>
         <w:t xml:space="preserve">Figura </w:t>
       </w:r>
-      <w:fldSimple w:instr=" SEQ Figura \* ARABIC ">
-        <w:r>
-          <w:rPr>
-            <w:noProof/>
-          </w:rPr>
-          <w:t>15</w:t>
-        </w:r>
-      </w:fldSimple>
+      <w:r>
+        <w:fldChar w:fldCharType="begin"/>
+      </w:r>
+      <w:r>
+        <w:instrText xml:space="preserve"> SEQ Figura \* ARABIC </w:instrText>
+      </w:r>
+      <w:r>
+        <w:fldChar w:fldCharType="separate"/>
+      </w:r>
+      <w:r>
+        <w:rPr>
+          <w:noProof/>
+        </w:rPr>
+        <w:t>15</w:t>
+      </w:r>
+      <w:r>
+        <w:rPr>
+          <w:noProof/>
+        </w:rPr>
+        <w:fldChar w:fldCharType="end"/>
+      </w:r>
       <w:r>
         <w:t xml:space="preserve">. </w:t>
       </w:r>
@@ -11910,19 +12187,30 @@
       <w:r>
         <w:t xml:space="preserve">Tabla </w:t>
       </w:r>
-      <w:fldSimple w:instr=" SEQ Tabla \* ARABIC ">
-        <w:r>
-          <w:rPr>
-            <w:noProof/>
-          </w:rPr>
-          <w:t>15</w:t>
-        </w:r>
-      </w:fldSimple>
+      <w:r>
+        <w:fldChar w:fldCharType="begin"/>
+      </w:r>
+      <w:r>
+        <w:instrText xml:space="preserve"> SEQ Tabla \* ARABIC </w:instrText>
+      </w:r>
+      <w:r>
+        <w:fldChar w:fldCharType="separate"/>
+      </w:r>
+      <w:r>
+        <w:rPr>
+          <w:noProof/>
+        </w:rPr>
+        <w:t>15</w:t>
+      </w:r>
+      <w:r>
+        <w:rPr>
+          <w:noProof/>
+        </w:rPr>
+        <w:fldChar w:fldCharType="end"/>
+      </w:r>
       <w:r>
         <w:t>. Creación, edición de deportes</w:t>
       </w:r>
-      <w:bookmarkStart w:id="0" w:name="_GoBack"/>
-      <w:bookmarkEnd w:id="0"/>
     </w:p>
     <w:tbl>
       <w:tblPr>
@@ -18476,7 +18764,7 @@
 </file>
 
 <file path=customXml/itemProps1.xml><?xml version="1.0" encoding="utf-8"?>
-<ds:datastoreItem xmlns:ds="http://schemas.openxmlformats.org/officeDocument/2006/customXml" ds:itemID="{3C4B3708-939F-3540-9EE0-EB80A10D3052}">
+<ds:datastoreItem xmlns:ds="http://schemas.openxmlformats.org/officeDocument/2006/customXml" ds:itemID="{1E6E8A84-ABC9-EF45-B9DD-E8DEABC3F266}">
   <ds:schemaRefs>
     <ds:schemaRef ds:uri="http://schemas.openxmlformats.org/officeDocument/2006/bibliography"/>
   </ds:schemaRefs>

</xml_diff>